<commit_message>
updated converted RO changelogs
</commit_message>
<xml_diff>
--- a/docs/Change Logs/Change Log - RapidPlan Online.md.docx
+++ b/docs/Change Logs/Change Log - RapidPlan Online.md.docx
@@ -2,7 +2,7 @@
 <file path=word/document.xml><?xml version="1.0" encoding="utf-8"?>
 <w:document xmlns:w="http://schemas.openxmlformats.org/wordprocessingml/2006/main" xmlns:m="http://schemas.openxmlformats.org/officeDocument/2006/math" xmlns:r="http://schemas.openxmlformats.org/officeDocument/2006/relationships" xmlns:o="urn:schemas-microsoft-com:office:office" xmlns:v="urn:schemas-microsoft-com:vml" xmlns:w10="urn:schemas-microsoft-com:office:word" xmlns:a="http://schemas.openxmlformats.org/drawingml/2006/main" xmlns:pic="http://schemas.openxmlformats.org/drawingml/2006/picture" xmlns:wp="http://schemas.openxmlformats.org/drawingml/2006/wordprocessingDrawing">
   <w:body>
-    <w:bookmarkStart w:id="38" w:name="whats-new-in-rapidonline"/>
+    <w:bookmarkStart w:id="40" w:name="whats-new-in-rapidonline"/>
     <w:p>
       <w:pPr>
         <w:pStyle w:val="Heading1"/>
@@ -19,12 +19,188 @@
         <w:t xml:space="preserve">This document contains short description of RapidOnline product monthly releases.</w:t>
       </w:r>
     </w:p>
-    <w:bookmarkStart w:id="20" w:name="february-2024"/>
+    <w:bookmarkStart w:id="20" w:name="april-2024"/>
     <w:p>
       <w:pPr>
         <w:pStyle w:val="Heading2"/>
       </w:pPr>
       <w:r>
+        <w:t xml:space="preserve">April 2024</w:t>
+      </w:r>
+    </w:p>
+    <w:p>
+      <w:pPr>
+        <w:pStyle w:val="Compact"/>
+        <w:numPr>
+          <w:ilvl w:val="0"/>
+          <w:numId w:val="1001"/>
+        </w:numPr>
+      </w:pPr>
+      <w:r>
+        <w:t xml:space="preserve">Small rotation degree indicator is shown when an object is being rotated.</w:t>
+      </w:r>
+    </w:p>
+    <w:p>
+      <w:pPr>
+        <w:pStyle w:val="Compact"/>
+        <w:numPr>
+          <w:ilvl w:val="0"/>
+          <w:numId w:val="1001"/>
+        </w:numPr>
+      </w:pPr>
+      <w:r>
+        <w:t xml:space="preserve">Star icon on the selection has appropriate cursor.</w:t>
+      </w:r>
+    </w:p>
+    <w:p>
+      <w:pPr>
+        <w:pStyle w:val="Compact"/>
+        <w:numPr>
+          <w:ilvl w:val="0"/>
+          <w:numId w:val="1001"/>
+        </w:numPr>
+      </w:pPr>
+      <w:r>
+        <w:t xml:space="preserve">Bug fixes:</w:t>
+      </w:r>
+    </w:p>
+    <w:p>
+      <w:pPr>
+        <w:pStyle w:val="Compact"/>
+        <w:numPr>
+          <w:ilvl w:val="1"/>
+          <w:numId w:val="1002"/>
+        </w:numPr>
+      </w:pPr>
+      <w:r>
+        <w:t xml:space="preserve">Proper handling of right click on control point.</w:t>
+      </w:r>
+    </w:p>
+    <w:p>
+      <w:pPr>
+        <w:pStyle w:val="Compact"/>
+        <w:numPr>
+          <w:ilvl w:val="1"/>
+          <w:numId w:val="1002"/>
+        </w:numPr>
+      </w:pPr>
+      <w:r>
+        <w:t xml:space="preserve">Incorrect zooming in print preview dialog.</w:t>
+      </w:r>
+    </w:p>
+    <w:p>
+      <w:pPr>
+        <w:pStyle w:val="Compact"/>
+        <w:numPr>
+          <w:ilvl w:val="1"/>
+          <w:numId w:val="1002"/>
+        </w:numPr>
+      </w:pPr>
+      <w:r>
+        <w:t xml:space="preserve">Fix cursor type when dragging append control point handle.</w:t>
+      </w:r>
+    </w:p>
+    <w:p>
+      <w:pPr>
+        <w:pStyle w:val="Compact"/>
+        <w:numPr>
+          <w:ilvl w:val="1"/>
+          <w:numId w:val="1002"/>
+        </w:numPr>
+      </w:pPr>
+      <w:r>
+        <w:t xml:space="preserve">Plan export crashes when exporting more than 3-4 pages with Linz basemap.</w:t>
+      </w:r>
+    </w:p>
+    <w:bookmarkEnd w:id="20"/>
+    <w:bookmarkStart w:id="21" w:name="march-2024"/>
+    <w:p>
+      <w:pPr>
+        <w:pStyle w:val="Heading2"/>
+      </w:pPr>
+      <w:r>
+        <w:t xml:space="preserve">March 2024</w:t>
+      </w:r>
+    </w:p>
+    <w:p>
+      <w:pPr>
+        <w:pStyle w:val="Compact"/>
+        <w:numPr>
+          <w:ilvl w:val="0"/>
+          <w:numId w:val="1003"/>
+        </w:numPr>
+      </w:pPr>
+      <w:r>
+        <w:t xml:space="preserve">Change rotation handles style and change cursor style for rotation handles.</w:t>
+      </w:r>
+    </w:p>
+    <w:p>
+      <w:pPr>
+        <w:pStyle w:val="Compact"/>
+        <w:numPr>
+          <w:ilvl w:val="0"/>
+          <w:numId w:val="1003"/>
+        </w:numPr>
+      </w:pPr>
+      <w:r>
+        <w:t xml:space="preserve">Mouse wheel scroll over resize and rotation handles triggers zoom in and zoom out.</w:t>
+      </w:r>
+    </w:p>
+    <w:p>
+      <w:pPr>
+        <w:pStyle w:val="Compact"/>
+        <w:numPr>
+          <w:ilvl w:val="0"/>
+          <w:numId w:val="1003"/>
+        </w:numPr>
+      </w:pPr>
+      <w:r>
+        <w:t xml:space="preserve">Change mouse cursor types to reflect object control points hover/dragging.</w:t>
+      </w:r>
+    </w:p>
+    <w:p>
+      <w:pPr>
+        <w:pStyle w:val="Compact"/>
+        <w:numPr>
+          <w:ilvl w:val="0"/>
+          <w:numId w:val="1003"/>
+        </w:numPr>
+      </w:pPr>
+      <w:r>
+        <w:t xml:space="preserve">Add paste content type selector.</w:t>
+      </w:r>
+    </w:p>
+    <w:p>
+      <w:pPr>
+        <w:pStyle w:val="Compact"/>
+        <w:numPr>
+          <w:ilvl w:val="0"/>
+          <w:numId w:val="1003"/>
+        </w:numPr>
+      </w:pPr>
+      <w:r>
+        <w:t xml:space="preserve">Lane marking tool dimensions fit roads lane markings.</w:t>
+      </w:r>
+    </w:p>
+    <w:p>
+      <w:pPr>
+        <w:pStyle w:val="Compact"/>
+        <w:numPr>
+          <w:ilvl w:val="0"/>
+          <w:numId w:val="1003"/>
+        </w:numPr>
+      </w:pPr>
+      <w:r>
+        <w:t xml:space="preserve">Parking bay has 2 control points and Offset now instead of 3 control points.</w:t>
+      </w:r>
+    </w:p>
+    <w:bookmarkEnd w:id="21"/>
+    <w:bookmarkStart w:id="22" w:name="february-2024"/>
+    <w:p>
+      <w:pPr>
+        <w:pStyle w:val="Heading2"/>
+      </w:pPr>
+      <w:r>
         <w:t xml:space="preserve">February 2024</w:t>
       </w:r>
     </w:p>
@@ -33,7 +209,7 @@
         <w:pStyle w:val="Compact"/>
         <w:numPr>
           <w:ilvl w:val="0"/>
-          <w:numId w:val="1001"/>
+          <w:numId w:val="1004"/>
         </w:numPr>
       </w:pPr>
       <w:r>
@@ -45,7 +221,7 @@
         <w:pStyle w:val="Compact"/>
         <w:numPr>
           <w:ilvl w:val="0"/>
-          <w:numId w:val="1001"/>
+          <w:numId w:val="1004"/>
         </w:numPr>
       </w:pPr>
       <w:r>
@@ -57,7 +233,7 @@
         <w:pStyle w:val="Compact"/>
         <w:numPr>
           <w:ilvl w:val="0"/>
-          <w:numId w:val="1001"/>
+          <w:numId w:val="1004"/>
         </w:numPr>
       </w:pPr>
       <w:r>
@@ -69,7 +245,7 @@
         <w:pStyle w:val="Compact"/>
         <w:numPr>
           <w:ilvl w:val="0"/>
-          <w:numId w:val="1001"/>
+          <w:numId w:val="1004"/>
         </w:numPr>
       </w:pPr>
       <w:r>
@@ -93,7 +269,7 @@
         <w:pStyle w:val="Compact"/>
         <w:numPr>
           <w:ilvl w:val="0"/>
-          <w:numId w:val="1001"/>
+          <w:numId w:val="1004"/>
         </w:numPr>
       </w:pPr>
       <w:r>
@@ -105,7 +281,7 @@
         <w:pStyle w:val="Compact"/>
         <w:numPr>
           <w:ilvl w:val="0"/>
-          <w:numId w:val="1001"/>
+          <w:numId w:val="1004"/>
         </w:numPr>
       </w:pPr>
       <w:r>
@@ -132,7 +308,7 @@
         <w:pStyle w:val="Compact"/>
         <w:numPr>
           <w:ilvl w:val="0"/>
-          <w:numId w:val="1001"/>
+          <w:numId w:val="1004"/>
         </w:numPr>
       </w:pPr>
       <w:r>
@@ -159,7 +335,7 @@
         <w:pStyle w:val="Compact"/>
         <w:numPr>
           <w:ilvl w:val="0"/>
-          <w:numId w:val="1001"/>
+          <w:numId w:val="1004"/>
         </w:numPr>
       </w:pPr>
       <w:r>
@@ -171,7 +347,7 @@
         <w:pStyle w:val="Compact"/>
         <w:numPr>
           <w:ilvl w:val="1"/>
-          <w:numId w:val="1002"/>
+          <w:numId w:val="1005"/>
         </w:numPr>
       </w:pPr>
       <w:r>
@@ -183,7 +359,7 @@
         <w:pStyle w:val="Compact"/>
         <w:numPr>
           <w:ilvl w:val="1"/>
-          <w:numId w:val="1002"/>
+          <w:numId w:val="1005"/>
         </w:numPr>
       </w:pPr>
       <w:r>
@@ -195,7 +371,7 @@
         <w:pStyle w:val="Compact"/>
         <w:numPr>
           <w:ilvl w:val="1"/>
-          <w:numId w:val="1002"/>
+          <w:numId w:val="1005"/>
         </w:numPr>
       </w:pPr>
       <w:r>
@@ -207,7 +383,7 @@
         <w:pStyle w:val="Compact"/>
         <w:numPr>
           <w:ilvl w:val="1"/>
-          <w:numId w:val="1002"/>
+          <w:numId w:val="1005"/>
         </w:numPr>
       </w:pPr>
       <w:r>
@@ -219,7 +395,7 @@
         <w:pStyle w:val="Compact"/>
         <w:numPr>
           <w:ilvl w:val="0"/>
-          <w:numId w:val="1001"/>
+          <w:numId w:val="1004"/>
         </w:numPr>
       </w:pPr>
       <w:r>
@@ -231,15 +407,15 @@
         <w:pStyle w:val="Compact"/>
         <w:numPr>
           <w:ilvl w:val="0"/>
-          <w:numId w:val="1001"/>
+          <w:numId w:val="1004"/>
         </w:numPr>
       </w:pPr>
       <w:r>
         <w:t xml:space="preserve">QR Code creating modal has a button which allows to create public link to the plan and use it as QR Code value.</w:t>
       </w:r>
     </w:p>
-    <w:bookmarkEnd w:id="20"/>
-    <w:bookmarkStart w:id="21" w:name="january-2024"/>
+    <w:bookmarkEnd w:id="22"/>
+    <w:bookmarkStart w:id="23" w:name="january-2024"/>
     <w:p>
       <w:pPr>
         <w:pStyle w:val="Heading2"/>
@@ -253,7 +429,7 @@
         <w:pStyle w:val="Compact"/>
         <w:numPr>
           <w:ilvl w:val="0"/>
-          <w:numId w:val="1003"/>
+          <w:numId w:val="1006"/>
         </w:numPr>
       </w:pPr>
       <w:r>
@@ -265,7 +441,7 @@
         <w:pStyle w:val="Compact"/>
         <w:numPr>
           <w:ilvl w:val="0"/>
-          <w:numId w:val="1003"/>
+          <w:numId w:val="1006"/>
         </w:numPr>
       </w:pPr>
       <w:r>
@@ -277,7 +453,7 @@
         <w:pStyle w:val="Compact"/>
         <w:numPr>
           <w:ilvl w:val="0"/>
-          <w:numId w:val="1003"/>
+          <w:numId w:val="1006"/>
         </w:numPr>
       </w:pPr>
       <w:r>
@@ -289,7 +465,7 @@
         <w:pStyle w:val="Compact"/>
         <w:numPr>
           <w:ilvl w:val="0"/>
-          <w:numId w:val="1003"/>
+          <w:numId w:val="1006"/>
         </w:numPr>
       </w:pPr>
       <w:r>
@@ -301,7 +477,7 @@
         <w:pStyle w:val="Compact"/>
         <w:numPr>
           <w:ilvl w:val="0"/>
-          <w:numId w:val="1003"/>
+          <w:numId w:val="1006"/>
         </w:numPr>
       </w:pPr>
       <w:r>
@@ -328,7 +504,7 @@
         <w:pStyle w:val="Compact"/>
         <w:numPr>
           <w:ilvl w:val="0"/>
-          <w:numId w:val="1003"/>
+          <w:numId w:val="1006"/>
         </w:numPr>
       </w:pPr>
       <w:r>
@@ -340,7 +516,7 @@
         <w:pStyle w:val="Compact"/>
         <w:numPr>
           <w:ilvl w:val="1"/>
-          <w:numId w:val="1004"/>
+          <w:numId w:val="1007"/>
         </w:numPr>
       </w:pPr>
       <w:r>
@@ -364,7 +540,7 @@
         <w:pStyle w:val="Compact"/>
         <w:numPr>
           <w:ilvl w:val="1"/>
-          <w:numId w:val="1004"/>
+          <w:numId w:val="1007"/>
         </w:numPr>
       </w:pPr>
       <w:r>
@@ -388,7 +564,7 @@
         <w:pStyle w:val="Compact"/>
         <w:numPr>
           <w:ilvl w:val="1"/>
-          <w:numId w:val="1004"/>
+          <w:numId w:val="1007"/>
         </w:numPr>
       </w:pPr>
       <w:r>
@@ -400,7 +576,7 @@
         <w:pStyle w:val="Compact"/>
         <w:numPr>
           <w:ilvl w:val="0"/>
-          <w:numId w:val="1003"/>
+          <w:numId w:val="1006"/>
         </w:numPr>
       </w:pPr>
       <w:r>
@@ -427,15 +603,15 @@
         <w:pStyle w:val="Compact"/>
         <w:numPr>
           <w:ilvl w:val="0"/>
-          <w:numId w:val="1003"/>
+          <w:numId w:val="1006"/>
         </w:numPr>
       </w:pPr>
       <w:r>
         <w:t xml:space="preserve">Fix bug when last used print settings are not saved.</w:t>
       </w:r>
     </w:p>
-    <w:bookmarkEnd w:id="21"/>
-    <w:bookmarkStart w:id="22" w:name="december-2023"/>
+    <w:bookmarkEnd w:id="23"/>
+    <w:bookmarkStart w:id="24" w:name="december-2023"/>
     <w:p>
       <w:pPr>
         <w:pStyle w:val="Heading2"/>
@@ -449,7 +625,7 @@
         <w:pStyle w:val="Compact"/>
         <w:numPr>
           <w:ilvl w:val="0"/>
-          <w:numId w:val="1005"/>
+          <w:numId w:val="1008"/>
         </w:numPr>
       </w:pPr>
       <w:r>
@@ -461,7 +637,7 @@
         <w:pStyle w:val="Compact"/>
         <w:numPr>
           <w:ilvl w:val="0"/>
-          <w:numId w:val="1005"/>
+          <w:numId w:val="1008"/>
         </w:numPr>
       </w:pPr>
       <w:r>
@@ -473,7 +649,7 @@
         <w:pStyle w:val="Compact"/>
         <w:numPr>
           <w:ilvl w:val="0"/>
-          <w:numId w:val="1005"/>
+          <w:numId w:val="1008"/>
         </w:numPr>
       </w:pPr>
       <w:r>
@@ -518,7 +694,7 @@
         <w:pStyle w:val="Compact"/>
         <w:numPr>
           <w:ilvl w:val="0"/>
-          <w:numId w:val="1005"/>
+          <w:numId w:val="1008"/>
         </w:numPr>
       </w:pPr>
       <w:r>
@@ -545,7 +721,7 @@
         <w:pStyle w:val="Compact"/>
         <w:numPr>
           <w:ilvl w:val="0"/>
-          <w:numId w:val="1005"/>
+          <w:numId w:val="1008"/>
         </w:numPr>
       </w:pPr>
       <w:r>
@@ -557,15 +733,15 @@
         <w:pStyle w:val="Compact"/>
         <w:numPr>
           <w:ilvl w:val="0"/>
-          <w:numId w:val="1005"/>
+          <w:numId w:val="1008"/>
         </w:numPr>
       </w:pPr>
       <w:r>
         <w:t xml:space="preserve">Minor UI fixes.</w:t>
       </w:r>
     </w:p>
-    <w:bookmarkEnd w:id="22"/>
-    <w:bookmarkStart w:id="23" w:name="november-2023"/>
+    <w:bookmarkEnd w:id="24"/>
+    <w:bookmarkStart w:id="25" w:name="november-2023"/>
     <w:p>
       <w:pPr>
         <w:pStyle w:val="Heading2"/>
@@ -579,7 +755,7 @@
         <w:pStyle w:val="Compact"/>
         <w:numPr>
           <w:ilvl w:val="0"/>
-          <w:numId w:val="1006"/>
+          <w:numId w:val="1009"/>
         </w:numPr>
       </w:pPr>
       <w:r>
@@ -591,7 +767,7 @@
         <w:pStyle w:val="Compact"/>
         <w:numPr>
           <w:ilvl w:val="0"/>
-          <w:numId w:val="1006"/>
+          <w:numId w:val="1009"/>
         </w:numPr>
       </w:pPr>
       <w:r>
@@ -603,15 +779,15 @@
         <w:pStyle w:val="Compact"/>
         <w:numPr>
           <w:ilvl w:val="0"/>
-          <w:numId w:val="1006"/>
+          <w:numId w:val="1009"/>
         </w:numPr>
       </w:pPr>
       <w:r>
         <w:t xml:space="preserve">If something goes wrong during exporting a plan, the user can share plan for investigation immediately.</w:t>
       </w:r>
     </w:p>
-    <w:bookmarkEnd w:id="23"/>
-    <w:bookmarkStart w:id="24" w:name="october-2023"/>
+    <w:bookmarkEnd w:id="25"/>
+    <w:bookmarkStart w:id="26" w:name="october-2023"/>
     <w:p>
       <w:pPr>
         <w:pStyle w:val="Heading2"/>
@@ -625,7 +801,7 @@
         <w:pStyle w:val="Compact"/>
         <w:numPr>
           <w:ilvl w:val="0"/>
-          <w:numId w:val="1007"/>
+          <w:numId w:val="1010"/>
         </w:numPr>
       </w:pPr>
       <w:r>
@@ -637,7 +813,7 @@
         <w:pStyle w:val="Compact"/>
         <w:numPr>
           <w:ilvl w:val="0"/>
-          <w:numId w:val="1007"/>
+          <w:numId w:val="1010"/>
         </w:numPr>
       </w:pPr>
       <w:r>
@@ -649,7 +825,7 @@
         <w:pStyle w:val="Compact"/>
         <w:numPr>
           <w:ilvl w:val="0"/>
-          <w:numId w:val="1007"/>
+          <w:numId w:val="1010"/>
         </w:numPr>
       </w:pPr>
       <w:r>
@@ -661,7 +837,7 @@
         <w:pStyle w:val="Compact"/>
         <w:numPr>
           <w:ilvl w:val="0"/>
-          <w:numId w:val="1007"/>
+          <w:numId w:val="1010"/>
         </w:numPr>
       </w:pPr>
       <w:r>
@@ -673,7 +849,7 @@
         <w:pStyle w:val="Compact"/>
         <w:numPr>
           <w:ilvl w:val="0"/>
-          <w:numId w:val="1007"/>
+          <w:numId w:val="1010"/>
         </w:numPr>
       </w:pPr>
       <w:r>
@@ -685,7 +861,7 @@
         <w:pStyle w:val="Compact"/>
         <w:numPr>
           <w:ilvl w:val="0"/>
-          <w:numId w:val="1007"/>
+          <w:numId w:val="1010"/>
         </w:numPr>
       </w:pPr>
       <w:r>
@@ -697,7 +873,7 @@
         <w:pStyle w:val="Compact"/>
         <w:numPr>
           <w:ilvl w:val="0"/>
-          <w:numId w:val="1007"/>
+          <w:numId w:val="1010"/>
         </w:numPr>
       </w:pPr>
       <w:r>
@@ -724,7 +900,7 @@
         <w:pStyle w:val="Compact"/>
         <w:numPr>
           <w:ilvl w:val="0"/>
-          <w:numId w:val="1007"/>
+          <w:numId w:val="1010"/>
         </w:numPr>
       </w:pPr>
       <w:r>
@@ -751,7 +927,7 @@
         <w:pStyle w:val="Compact"/>
         <w:numPr>
           <w:ilvl w:val="0"/>
-          <w:numId w:val="1007"/>
+          <w:numId w:val="1010"/>
         </w:numPr>
       </w:pPr>
       <w:r>
@@ -763,15 +939,15 @@
         <w:pStyle w:val="Compact"/>
         <w:numPr>
           <w:ilvl w:val="0"/>
-          <w:numId w:val="1007"/>
+          <w:numId w:val="1010"/>
         </w:numPr>
       </w:pPr>
       <w:r>
         <w:t xml:space="preserve">Add confirmation dialog when user tries to create a style with the same name as existing style.</w:t>
       </w:r>
     </w:p>
-    <w:bookmarkEnd w:id="24"/>
-    <w:bookmarkStart w:id="25" w:name="september-2023"/>
+    <w:bookmarkEnd w:id="26"/>
+    <w:bookmarkStart w:id="27" w:name="september-2023"/>
     <w:p>
       <w:pPr>
         <w:pStyle w:val="Heading2"/>
@@ -785,7 +961,7 @@
         <w:pStyle w:val="Compact"/>
         <w:numPr>
           <w:ilvl w:val="0"/>
-          <w:numId w:val="1008"/>
+          <w:numId w:val="1011"/>
         </w:numPr>
       </w:pPr>
       <w:r>
@@ -797,7 +973,7 @@
         <w:pStyle w:val="Compact"/>
         <w:numPr>
           <w:ilvl w:val="0"/>
-          <w:numId w:val="1008"/>
+          <w:numId w:val="1011"/>
         </w:numPr>
       </w:pPr>
       <w:r>
@@ -809,7 +985,7 @@
         <w:pStyle w:val="Compact"/>
         <w:numPr>
           <w:ilvl w:val="0"/>
-          <w:numId w:val="1008"/>
+          <w:numId w:val="1011"/>
         </w:numPr>
       </w:pPr>
       <w:r>
@@ -821,7 +997,7 @@
         <w:pStyle w:val="Compact"/>
         <w:numPr>
           <w:ilvl w:val="0"/>
-          <w:numId w:val="1008"/>
+          <w:numId w:val="1011"/>
         </w:numPr>
       </w:pPr>
       <w:r>
@@ -833,7 +1009,7 @@
         <w:pStyle w:val="Compact"/>
         <w:numPr>
           <w:ilvl w:val="1"/>
-          <w:numId w:val="1009"/>
+          <w:numId w:val="1012"/>
         </w:numPr>
       </w:pPr>
       <w:r>
@@ -845,7 +1021,7 @@
         <w:pStyle w:val="Compact"/>
         <w:numPr>
           <w:ilvl w:val="1"/>
-          <w:numId w:val="1009"/>
+          <w:numId w:val="1012"/>
         </w:numPr>
       </w:pPr>
       <w:r>
@@ -857,15 +1033,15 @@
         <w:pStyle w:val="Compact"/>
         <w:numPr>
           <w:ilvl w:val="1"/>
-          <w:numId w:val="1009"/>
+          <w:numId w:val="1012"/>
         </w:numPr>
       </w:pPr>
       <w:r>
         <w:t xml:space="preserve">Improve stability of the application on iPhone.</w:t>
       </w:r>
     </w:p>
-    <w:bookmarkEnd w:id="25"/>
-    <w:bookmarkStart w:id="26" w:name="august-2023"/>
+    <w:bookmarkEnd w:id="27"/>
+    <w:bookmarkStart w:id="28" w:name="august-2023"/>
     <w:p>
       <w:pPr>
         <w:pStyle w:val="Heading2"/>
@@ -879,7 +1055,7 @@
         <w:pStyle w:val="Compact"/>
         <w:numPr>
           <w:ilvl w:val="0"/>
-          <w:numId w:val="1010"/>
+          <w:numId w:val="1013"/>
         </w:numPr>
       </w:pPr>
       <w:r>
@@ -891,7 +1067,7 @@
         <w:pStyle w:val="Compact"/>
         <w:numPr>
           <w:ilvl w:val="0"/>
-          <w:numId w:val="1010"/>
+          <w:numId w:val="1013"/>
         </w:numPr>
       </w:pPr>
       <w:r>
@@ -903,7 +1079,7 @@
         <w:pStyle w:val="Compact"/>
         <w:numPr>
           <w:ilvl w:val="0"/>
-          <w:numId w:val="1010"/>
+          <w:numId w:val="1013"/>
         </w:numPr>
       </w:pPr>
       <w:r>
@@ -915,7 +1091,7 @@
         <w:pStyle w:val="Compact"/>
         <w:numPr>
           <w:ilvl w:val="0"/>
-          <w:numId w:val="1010"/>
+          <w:numId w:val="1013"/>
         </w:numPr>
       </w:pPr>
       <w:r>
@@ -927,7 +1103,7 @@
         <w:pStyle w:val="Compact"/>
         <w:numPr>
           <w:ilvl w:val="0"/>
-          <w:numId w:val="1010"/>
+          <w:numId w:val="1013"/>
         </w:numPr>
       </w:pPr>
       <w:r>
@@ -939,7 +1115,7 @@
         <w:pStyle w:val="Compact"/>
         <w:numPr>
           <w:ilvl w:val="0"/>
-          <w:numId w:val="1010"/>
+          <w:numId w:val="1013"/>
         </w:numPr>
       </w:pPr>
       <w:r>
@@ -969,7 +1145,7 @@
         <w:pStyle w:val="Compact"/>
         <w:numPr>
           <w:ilvl w:val="0"/>
-          <w:numId w:val="1010"/>
+          <w:numId w:val="1013"/>
         </w:numPr>
       </w:pPr>
       <w:r>
@@ -999,7 +1175,7 @@
         <w:pStyle w:val="Compact"/>
         <w:numPr>
           <w:ilvl w:val="0"/>
-          <w:numId w:val="1010"/>
+          <w:numId w:val="1013"/>
         </w:numPr>
       </w:pPr>
       <w:r>
@@ -1026,7 +1202,7 @@
         <w:pStyle w:val="Compact"/>
         <w:numPr>
           <w:ilvl w:val="0"/>
-          <w:numId w:val="1010"/>
+          <w:numId w:val="1013"/>
         </w:numPr>
       </w:pPr>
       <w:r>
@@ -1049,8 +1225,8 @@
         <w:t xml:space="preserve">property was not applied properly to text objects</w:t>
       </w:r>
     </w:p>
-    <w:bookmarkEnd w:id="26"/>
-    <w:bookmarkStart w:id="27" w:name="july-2023"/>
+    <w:bookmarkEnd w:id="28"/>
+    <w:bookmarkStart w:id="29" w:name="july-2023"/>
     <w:p>
       <w:pPr>
         <w:pStyle w:val="Heading2"/>
@@ -1064,7 +1240,7 @@
         <w:pStyle w:val="Compact"/>
         <w:numPr>
           <w:ilvl w:val="0"/>
-          <w:numId w:val="1011"/>
+          <w:numId w:val="1014"/>
         </w:numPr>
       </w:pPr>
       <w:r>
@@ -1076,15 +1252,15 @@
         <w:pStyle w:val="Compact"/>
         <w:numPr>
           <w:ilvl w:val="0"/>
-          <w:numId w:val="1011"/>
+          <w:numId w:val="1014"/>
         </w:numPr>
       </w:pPr>
       <w:r>
         <w:t xml:space="preserve">New feature: Object Styles: one can save object style properties as style for later reuse, in addition any saved style can be saved as default for new objects of given type.</w:t>
       </w:r>
     </w:p>
-    <w:bookmarkEnd w:id="27"/>
-    <w:bookmarkStart w:id="28" w:name="june-2023"/>
+    <w:bookmarkEnd w:id="29"/>
+    <w:bookmarkStart w:id="30" w:name="june-2023"/>
     <w:p>
       <w:pPr>
         <w:pStyle w:val="Heading2"/>
@@ -1098,15 +1274,15 @@
         <w:pStyle w:val="Compact"/>
         <w:numPr>
           <w:ilvl w:val="0"/>
-          <w:numId w:val="1012"/>
+          <w:numId w:val="1015"/>
         </w:numPr>
       </w:pPr>
       <w:r>
         <w:t xml:space="preserve">New feature: Sign codes. One can show sign codes on the canvas. It can be enabled globally per plan or individually per sign.</w:t>
       </w:r>
     </w:p>
-    <w:bookmarkEnd w:id="28"/>
-    <w:bookmarkStart w:id="29" w:name="may-2023"/>
+    <w:bookmarkEnd w:id="30"/>
+    <w:bookmarkStart w:id="31" w:name="may-2023"/>
     <w:p>
       <w:pPr>
         <w:pStyle w:val="Heading2"/>
@@ -1120,7 +1296,7 @@
         <w:pStyle w:val="Compact"/>
         <w:numPr>
           <w:ilvl w:val="0"/>
-          <w:numId w:val="1013"/>
+          <w:numId w:val="1016"/>
         </w:numPr>
       </w:pPr>
       <w:r>
@@ -1132,7 +1308,7 @@
         <w:pStyle w:val="Compact"/>
         <w:numPr>
           <w:ilvl w:val="0"/>
-          <w:numId w:val="1013"/>
+          <w:numId w:val="1016"/>
         </w:numPr>
       </w:pPr>
       <w:r>
@@ -1144,7 +1320,7 @@
         <w:pStyle w:val="Compact"/>
         <w:numPr>
           <w:ilvl w:val="0"/>
-          <w:numId w:val="1013"/>
+          <w:numId w:val="1016"/>
         </w:numPr>
       </w:pPr>
       <w:r>
@@ -1156,7 +1332,7 @@
         <w:pStyle w:val="Compact"/>
         <w:numPr>
           <w:ilvl w:val="1"/>
-          <w:numId w:val="1014"/>
+          <w:numId w:val="1017"/>
         </w:numPr>
       </w:pPr>
       <w:r>
@@ -1168,7 +1344,7 @@
         <w:pStyle w:val="Compact"/>
         <w:numPr>
           <w:ilvl w:val="1"/>
-          <w:numId w:val="1014"/>
+          <w:numId w:val="1017"/>
         </w:numPr>
       </w:pPr>
       <w:r>
@@ -1198,7 +1374,7 @@
         <w:pStyle w:val="Compact"/>
         <w:numPr>
           <w:ilvl w:val="0"/>
-          <w:numId w:val="1013"/>
+          <w:numId w:val="1016"/>
         </w:numPr>
       </w:pPr>
       <w:r>
@@ -1210,15 +1386,15 @@
         <w:pStyle w:val="Compact"/>
         <w:numPr>
           <w:ilvl w:val="0"/>
-          <w:numId w:val="1013"/>
+          <w:numId w:val="1016"/>
         </w:numPr>
       </w:pPr>
       <w:r>
         <w:t xml:space="preserve">Read-only mode for the users without Rapid Online / Rapid Path Online subscription.</w:t>
       </w:r>
     </w:p>
-    <w:bookmarkEnd w:id="29"/>
-    <w:bookmarkStart w:id="30" w:name="april-2023"/>
+    <w:bookmarkEnd w:id="31"/>
+    <w:bookmarkStart w:id="32" w:name="april-2023"/>
     <w:p>
       <w:pPr>
         <w:pStyle w:val="Heading2"/>
@@ -1232,7 +1408,7 @@
         <w:pStyle w:val="Compact"/>
         <w:numPr>
           <w:ilvl w:val="0"/>
-          <w:numId w:val="1015"/>
+          <w:numId w:val="1018"/>
         </w:numPr>
       </w:pPr>
       <w:r>
@@ -1244,7 +1420,7 @@
         <w:pStyle w:val="Compact"/>
         <w:numPr>
           <w:ilvl w:val="1"/>
-          <w:numId w:val="1016"/>
+          <w:numId w:val="1019"/>
         </w:numPr>
       </w:pPr>
       <w:r>
@@ -1256,7 +1432,7 @@
         <w:pStyle w:val="Compact"/>
         <w:numPr>
           <w:ilvl w:val="1"/>
-          <w:numId w:val="1016"/>
+          <w:numId w:val="1019"/>
         </w:numPr>
       </w:pPr>
       <w:r>
@@ -1268,7 +1444,7 @@
         <w:pStyle w:val="Compact"/>
         <w:numPr>
           <w:ilvl w:val="0"/>
-          <w:numId w:val="1015"/>
+          <w:numId w:val="1018"/>
         </w:numPr>
       </w:pPr>
       <w:r>
@@ -1280,7 +1456,7 @@
         <w:pStyle w:val="Compact"/>
         <w:numPr>
           <w:ilvl w:val="0"/>
-          <w:numId w:val="1015"/>
+          <w:numId w:val="1018"/>
         </w:numPr>
       </w:pPr>
       <w:r>
@@ -1292,7 +1468,7 @@
         <w:pStyle w:val="Compact"/>
         <w:numPr>
           <w:ilvl w:val="0"/>
-          <w:numId w:val="1015"/>
+          <w:numId w:val="1018"/>
         </w:numPr>
       </w:pPr>
       <w:r>
@@ -1322,7 +1498,7 @@
         <w:pStyle w:val="Compact"/>
         <w:numPr>
           <w:ilvl w:val="0"/>
-          <w:numId w:val="1015"/>
+          <w:numId w:val="1018"/>
         </w:numPr>
       </w:pPr>
       <w:r>
@@ -1334,15 +1510,15 @@
         <w:pStyle w:val="Compact"/>
         <w:numPr>
           <w:ilvl w:val="0"/>
-          <w:numId w:val="1015"/>
+          <w:numId w:val="1018"/>
         </w:numPr>
       </w:pPr>
       <w:r>
         <w:t xml:space="preserve">Progress bar shows exact percentage of the plan loading progress.</w:t>
       </w:r>
     </w:p>
-    <w:bookmarkEnd w:id="30"/>
-    <w:bookmarkStart w:id="31" w:name="march-2023"/>
+    <w:bookmarkEnd w:id="32"/>
+    <w:bookmarkStart w:id="33" w:name="march-2023"/>
     <w:p>
       <w:pPr>
         <w:pStyle w:val="Heading2"/>
@@ -1356,7 +1532,7 @@
         <w:pStyle w:val="Compact"/>
         <w:numPr>
           <w:ilvl w:val="0"/>
-          <w:numId w:val="1017"/>
+          <w:numId w:val="1020"/>
         </w:numPr>
       </w:pPr>
       <w:r>
@@ -1386,7 +1562,7 @@
         <w:pStyle w:val="Compact"/>
         <w:numPr>
           <w:ilvl w:val="0"/>
-          <w:numId w:val="1017"/>
+          <w:numId w:val="1020"/>
         </w:numPr>
       </w:pPr>
       <w:r>
@@ -1398,7 +1574,7 @@
         <w:pStyle w:val="Compact"/>
         <w:numPr>
           <w:ilvl w:val="0"/>
-          <w:numId w:val="1017"/>
+          <w:numId w:val="1020"/>
         </w:numPr>
       </w:pPr>
       <w:r>
@@ -1410,7 +1586,7 @@
         <w:pStyle w:val="Compact"/>
         <w:numPr>
           <w:ilvl w:val="0"/>
-          <w:numId w:val="1017"/>
+          <w:numId w:val="1020"/>
         </w:numPr>
       </w:pPr>
       <w:r>
@@ -1422,7 +1598,7 @@
         <w:pStyle w:val="Compact"/>
         <w:numPr>
           <w:ilvl w:val="0"/>
-          <w:numId w:val="1017"/>
+          <w:numId w:val="1020"/>
         </w:numPr>
       </w:pPr>
       <w:r>
@@ -1434,7 +1610,7 @@
         <w:pStyle w:val="Compact"/>
         <w:numPr>
           <w:ilvl w:val="0"/>
-          <w:numId w:val="1017"/>
+          <w:numId w:val="1020"/>
         </w:numPr>
       </w:pPr>
       <w:r>
@@ -1446,7 +1622,7 @@
         <w:pStyle w:val="Compact"/>
         <w:numPr>
           <w:ilvl w:val="1"/>
-          <w:numId w:val="1018"/>
+          <w:numId w:val="1021"/>
         </w:numPr>
       </w:pPr>
       <w:r>
@@ -1458,7 +1634,7 @@
         <w:pStyle w:val="Compact"/>
         <w:numPr>
           <w:ilvl w:val="1"/>
-          <w:numId w:val="1018"/>
+          <w:numId w:val="1021"/>
         </w:numPr>
       </w:pPr>
       <w:r>
@@ -1470,7 +1646,7 @@
         <w:pStyle w:val="Compact"/>
         <w:numPr>
           <w:ilvl w:val="1"/>
-          <w:numId w:val="1018"/>
+          <w:numId w:val="1021"/>
         </w:numPr>
       </w:pPr>
       <w:r>
@@ -1482,7 +1658,7 @@
         <w:pStyle w:val="Compact"/>
         <w:numPr>
           <w:ilvl w:val="0"/>
-          <w:numId w:val="1017"/>
+          <w:numId w:val="1020"/>
         </w:numPr>
       </w:pPr>
       <w:r>
@@ -1512,15 +1688,15 @@
         <w:pStyle w:val="Compact"/>
         <w:numPr>
           <w:ilvl w:val="0"/>
-          <w:numId w:val="1017"/>
+          <w:numId w:val="1020"/>
         </w:numPr>
       </w:pPr>
       <w:r>
         <w:t xml:space="preserve">Drag and drop support for adding images to the plan.</w:t>
       </w:r>
     </w:p>
-    <w:bookmarkEnd w:id="31"/>
-    <w:bookmarkStart w:id="32" w:name="february-2023"/>
+    <w:bookmarkEnd w:id="33"/>
+    <w:bookmarkStart w:id="34" w:name="february-2023"/>
     <w:p>
       <w:pPr>
         <w:pStyle w:val="Heading2"/>
@@ -1534,7 +1710,7 @@
         <w:pStyle w:val="Compact"/>
         <w:numPr>
           <w:ilvl w:val="0"/>
-          <w:numId w:val="1019"/>
+          <w:numId w:val="1022"/>
         </w:numPr>
       </w:pPr>
       <w:r>
@@ -1546,7 +1722,7 @@
         <w:pStyle w:val="Compact"/>
         <w:numPr>
           <w:ilvl w:val="0"/>
-          <w:numId w:val="1019"/>
+          <w:numId w:val="1022"/>
         </w:numPr>
       </w:pPr>
       <w:r>
@@ -1576,7 +1752,7 @@
         <w:pStyle w:val="Compact"/>
         <w:numPr>
           <w:ilvl w:val="0"/>
-          <w:numId w:val="1019"/>
+          <w:numId w:val="1022"/>
         </w:numPr>
       </w:pPr>
       <w:r>
@@ -1603,7 +1779,7 @@
         <w:pStyle w:val="Compact"/>
         <w:numPr>
           <w:ilvl w:val="0"/>
-          <w:numId w:val="1019"/>
+          <w:numId w:val="1022"/>
         </w:numPr>
       </w:pPr>
       <w:r>
@@ -1621,7 +1797,7 @@
         <w:pStyle w:val="Compact"/>
         <w:numPr>
           <w:ilvl w:val="0"/>
-          <w:numId w:val="1019"/>
+          <w:numId w:val="1022"/>
         </w:numPr>
       </w:pPr>
       <w:r>
@@ -1648,7 +1824,7 @@
         <w:pStyle w:val="Compact"/>
         <w:numPr>
           <w:ilvl w:val="0"/>
-          <w:numId w:val="1019"/>
+          <w:numId w:val="1022"/>
         </w:numPr>
       </w:pPr>
       <w:r>
@@ -1660,7 +1836,7 @@
         <w:pStyle w:val="Compact"/>
         <w:numPr>
           <w:ilvl w:val="0"/>
-          <w:numId w:val="1019"/>
+          <w:numId w:val="1022"/>
         </w:numPr>
       </w:pPr>
       <w:r>
@@ -1696,7 +1872,7 @@
         <w:pStyle w:val="Compact"/>
         <w:numPr>
           <w:ilvl w:val="0"/>
-          <w:numId w:val="1019"/>
+          <w:numId w:val="1022"/>
         </w:numPr>
       </w:pPr>
       <w:r>
@@ -1708,7 +1884,7 @@
         <w:pStyle w:val="Compact"/>
         <w:numPr>
           <w:ilvl w:val="0"/>
-          <w:numId w:val="1019"/>
+          <w:numId w:val="1022"/>
         </w:numPr>
       </w:pPr>
       <w:r>
@@ -1720,7 +1896,7 @@
         <w:pStyle w:val="Compact"/>
         <w:numPr>
           <w:ilvl w:val="0"/>
-          <w:numId w:val="1019"/>
+          <w:numId w:val="1022"/>
         </w:numPr>
       </w:pPr>
       <w:r>
@@ -1750,7 +1926,7 @@
         <w:pStyle w:val="Compact"/>
         <w:numPr>
           <w:ilvl w:val="0"/>
-          <w:numId w:val="1019"/>
+          <w:numId w:val="1022"/>
         </w:numPr>
       </w:pPr>
       <w:r>
@@ -1773,220 +1949,6 @@
       </w:r>
       <w:r>
         <w:t xml:space="preserve">functionality for mobile devices.</w:t>
-      </w:r>
-    </w:p>
-    <w:p>
-      <w:pPr>
-        <w:pStyle w:val="Compact"/>
-        <w:numPr>
-          <w:ilvl w:val="1"/>
-          <w:numId w:val="1020"/>
-        </w:numPr>
-      </w:pPr>
-      <w:r>
-        <w:t xml:space="preserve">Add</w:t>
-      </w:r>
-      <w:r>
-        <w:t xml:space="preserve"> </w:t>
-      </w:r>
-      <w:r>
-        <w:t xml:space="preserve">‘</w:t>
-      </w:r>
-      <w:r>
-        <w:t xml:space="preserve">Home</w:t>
-      </w:r>
-      <w:r>
-        <w:t xml:space="preserve">’</w:t>
-      </w:r>
-      <w:r>
-        <w:t xml:space="preserve"> </w:t>
-      </w:r>
-      <w:r>
-        <w:t xml:space="preserve">page which opens when you open RapidOnline from Home screen of mobile device.</w:t>
-      </w:r>
-    </w:p>
-    <w:p>
-      <w:pPr>
-        <w:pStyle w:val="Compact"/>
-        <w:numPr>
-          <w:ilvl w:val="0"/>
-          <w:numId w:val="1019"/>
-        </w:numPr>
-      </w:pPr>
-      <w:r>
-        <w:t xml:space="preserve">Add +/- buttons into Transform -&gt; Custom panel input fields for touch devices</w:t>
-      </w:r>
-      <w:r>
-        <w:t xml:space="preserve"> </w:t>
-      </w:r>
-      <w:r>
-        <w:t xml:space="preserve">so that one can change the value without using virtual keyboard.</w:t>
-      </w:r>
-    </w:p>
-    <w:p>
-      <w:pPr>
-        <w:pStyle w:val="Compact"/>
-        <w:numPr>
-          <w:ilvl w:val="0"/>
-          <w:numId w:val="1019"/>
-        </w:numPr>
-      </w:pPr>
-      <w:r>
-        <w:t xml:space="preserve">Add completely new UI layout for narrow screens i.e. narrower than 1024px (e.g. mobile phones).</w:t>
-      </w:r>
-    </w:p>
-    <w:p>
-      <w:pPr>
-        <w:pStyle w:val="Compact"/>
-        <w:numPr>
-          <w:ilvl w:val="0"/>
-          <w:numId w:val="1019"/>
-        </w:numPr>
-      </w:pPr>
-      <w:r>
-        <w:t xml:space="preserve">Buttons for showing/hiding tool columns moved to the side of each panel respectively.</w:t>
-      </w:r>
-    </w:p>
-    <w:bookmarkEnd w:id="32"/>
-    <w:bookmarkStart w:id="33" w:name="january-2023"/>
-    <w:p>
-      <w:pPr>
-        <w:pStyle w:val="Heading2"/>
-      </w:pPr>
-      <w:r>
-        <w:t xml:space="preserve">January 2023</w:t>
-      </w:r>
-    </w:p>
-    <w:p>
-      <w:pPr>
-        <w:pStyle w:val="Compact"/>
-        <w:numPr>
-          <w:ilvl w:val="0"/>
-          <w:numId w:val="1021"/>
-        </w:numPr>
-      </w:pPr>
-      <w:r>
-        <w:t xml:space="preserve">Fix behavior of</w:t>
-      </w:r>
-      <w:r>
-        <w:t xml:space="preserve"> </w:t>
-      </w:r>
-      <w:r>
-        <w:t xml:space="preserve">‘</w:t>
-      </w:r>
-      <w:r>
-        <w:t xml:space="preserve">Fit vertically</w:t>
-      </w:r>
-      <w:r>
-        <w:t xml:space="preserve">’</w:t>
-      </w:r>
-      <w:r>
-        <w:t xml:space="preserve"> </w:t>
-      </w:r>
-      <w:r>
-        <w:t xml:space="preserve">and</w:t>
-      </w:r>
-      <w:r>
-        <w:t xml:space="preserve"> </w:t>
-      </w:r>
-      <w:r>
-        <w:t xml:space="preserve">‘</w:t>
-      </w:r>
-      <w:r>
-        <w:t xml:space="preserve">Fit horizontally</w:t>
-      </w:r>
-      <w:r>
-        <w:t xml:space="preserve">’</w:t>
-      </w:r>
-      <w:r>
-        <w:t xml:space="preserve"> </w:t>
-      </w:r>
-      <w:r>
-        <w:t xml:space="preserve">buttons in the print preview dialog.</w:t>
-      </w:r>
-    </w:p>
-    <w:p>
-      <w:pPr>
-        <w:pStyle w:val="Compact"/>
-        <w:numPr>
-          <w:ilvl w:val="0"/>
-          <w:numId w:val="1021"/>
-        </w:numPr>
-      </w:pPr>
-      <w:r>
-        <w:t xml:space="preserve">Complete rework of live save functionality:</w:t>
-      </w:r>
-    </w:p>
-    <w:p>
-      <w:pPr>
-        <w:pStyle w:val="Compact"/>
-        <w:numPr>
-          <w:ilvl w:val="1"/>
-          <w:numId w:val="1022"/>
-        </w:numPr>
-      </w:pPr>
-      <w:r>
-        <w:t xml:space="preserve">Significantly improved reliability;</w:t>
-      </w:r>
-    </w:p>
-    <w:p>
-      <w:pPr>
-        <w:pStyle w:val="Compact"/>
-        <w:numPr>
-          <w:ilvl w:val="1"/>
-          <w:numId w:val="1022"/>
-        </w:numPr>
-      </w:pPr>
-      <w:r>
-        <w:t xml:space="preserve">Add local backups of unsaved changes;</w:t>
-      </w:r>
-    </w:p>
-    <w:p>
-      <w:pPr>
-        <w:pStyle w:val="Compact"/>
-        <w:numPr>
-          <w:ilvl w:val="1"/>
-          <w:numId w:val="1022"/>
-        </w:numPr>
-      </w:pPr>
-      <w:r>
-        <w:t xml:space="preserve">Add ability to restore unsaved changes from local backup;</w:t>
-      </w:r>
-    </w:p>
-    <w:p>
-      <w:pPr>
-        <w:pStyle w:val="Compact"/>
-        <w:numPr>
-          <w:ilvl w:val="1"/>
-          <w:numId w:val="1022"/>
-        </w:numPr>
-      </w:pPr>
-      <w:r>
-        <w:t xml:space="preserve">Application no longer crashes when you try to save a plan and rename it at the same time.</w:t>
-      </w:r>
-    </w:p>
-    <w:p>
-      <w:pPr>
-        <w:pStyle w:val="Compact"/>
-        <w:numPr>
-          <w:ilvl w:val="0"/>
-          <w:numId w:val="1021"/>
-        </w:numPr>
-      </w:pPr>
-      <w:r>
-        <w:t xml:space="preserve">Change in default behavior of Work Zone and Delineator: they are shown in legend by default.</w:t>
-      </w:r>
-    </w:p>
-    <w:p>
-      <w:pPr>
-        <w:pStyle w:val="Compact"/>
-        <w:numPr>
-          <w:ilvl w:val="0"/>
-          <w:numId w:val="1021"/>
-        </w:numPr>
-      </w:pPr>
-      <w:r>
-        <w:t xml:space="preserve">New tools added:</w:t>
       </w:r>
     </w:p>
     <w:p>
@@ -1998,6 +1960,220 @@
         </w:numPr>
       </w:pPr>
       <w:r>
+        <w:t xml:space="preserve">Add</w:t>
+      </w:r>
+      <w:r>
+        <w:t xml:space="preserve"> </w:t>
+      </w:r>
+      <w:r>
+        <w:t xml:space="preserve">‘</w:t>
+      </w:r>
+      <w:r>
+        <w:t xml:space="preserve">Home</w:t>
+      </w:r>
+      <w:r>
+        <w:t xml:space="preserve">’</w:t>
+      </w:r>
+      <w:r>
+        <w:t xml:space="preserve"> </w:t>
+      </w:r>
+      <w:r>
+        <w:t xml:space="preserve">page which opens when you open RapidOnline from Home screen of mobile device.</w:t>
+      </w:r>
+    </w:p>
+    <w:p>
+      <w:pPr>
+        <w:pStyle w:val="Compact"/>
+        <w:numPr>
+          <w:ilvl w:val="0"/>
+          <w:numId w:val="1022"/>
+        </w:numPr>
+      </w:pPr>
+      <w:r>
+        <w:t xml:space="preserve">Add +/- buttons into Transform -&gt; Custom panel input fields for touch devices</w:t>
+      </w:r>
+      <w:r>
+        <w:t xml:space="preserve"> </w:t>
+      </w:r>
+      <w:r>
+        <w:t xml:space="preserve">so that one can change the value without using virtual keyboard.</w:t>
+      </w:r>
+    </w:p>
+    <w:p>
+      <w:pPr>
+        <w:pStyle w:val="Compact"/>
+        <w:numPr>
+          <w:ilvl w:val="0"/>
+          <w:numId w:val="1022"/>
+        </w:numPr>
+      </w:pPr>
+      <w:r>
+        <w:t xml:space="preserve">Add completely new UI layout for narrow screens i.e. narrower than 1024px (e.g. mobile phones).</w:t>
+      </w:r>
+    </w:p>
+    <w:p>
+      <w:pPr>
+        <w:pStyle w:val="Compact"/>
+        <w:numPr>
+          <w:ilvl w:val="0"/>
+          <w:numId w:val="1022"/>
+        </w:numPr>
+      </w:pPr>
+      <w:r>
+        <w:t xml:space="preserve">Buttons for showing/hiding tool columns moved to the side of each panel respectively.</w:t>
+      </w:r>
+    </w:p>
+    <w:bookmarkEnd w:id="34"/>
+    <w:bookmarkStart w:id="35" w:name="january-2023"/>
+    <w:p>
+      <w:pPr>
+        <w:pStyle w:val="Heading2"/>
+      </w:pPr>
+      <w:r>
+        <w:t xml:space="preserve">January 2023</w:t>
+      </w:r>
+    </w:p>
+    <w:p>
+      <w:pPr>
+        <w:pStyle w:val="Compact"/>
+        <w:numPr>
+          <w:ilvl w:val="0"/>
+          <w:numId w:val="1024"/>
+        </w:numPr>
+      </w:pPr>
+      <w:r>
+        <w:t xml:space="preserve">Fix behavior of</w:t>
+      </w:r>
+      <w:r>
+        <w:t xml:space="preserve"> </w:t>
+      </w:r>
+      <w:r>
+        <w:t xml:space="preserve">‘</w:t>
+      </w:r>
+      <w:r>
+        <w:t xml:space="preserve">Fit vertically</w:t>
+      </w:r>
+      <w:r>
+        <w:t xml:space="preserve">’</w:t>
+      </w:r>
+      <w:r>
+        <w:t xml:space="preserve"> </w:t>
+      </w:r>
+      <w:r>
+        <w:t xml:space="preserve">and</w:t>
+      </w:r>
+      <w:r>
+        <w:t xml:space="preserve"> </w:t>
+      </w:r>
+      <w:r>
+        <w:t xml:space="preserve">‘</w:t>
+      </w:r>
+      <w:r>
+        <w:t xml:space="preserve">Fit horizontally</w:t>
+      </w:r>
+      <w:r>
+        <w:t xml:space="preserve">’</w:t>
+      </w:r>
+      <w:r>
+        <w:t xml:space="preserve"> </w:t>
+      </w:r>
+      <w:r>
+        <w:t xml:space="preserve">buttons in the print preview dialog.</w:t>
+      </w:r>
+    </w:p>
+    <w:p>
+      <w:pPr>
+        <w:pStyle w:val="Compact"/>
+        <w:numPr>
+          <w:ilvl w:val="0"/>
+          <w:numId w:val="1024"/>
+        </w:numPr>
+      </w:pPr>
+      <w:r>
+        <w:t xml:space="preserve">Complete rework of live save functionality:</w:t>
+      </w:r>
+    </w:p>
+    <w:p>
+      <w:pPr>
+        <w:pStyle w:val="Compact"/>
+        <w:numPr>
+          <w:ilvl w:val="1"/>
+          <w:numId w:val="1025"/>
+        </w:numPr>
+      </w:pPr>
+      <w:r>
+        <w:t xml:space="preserve">Significantly improved reliability;</w:t>
+      </w:r>
+    </w:p>
+    <w:p>
+      <w:pPr>
+        <w:pStyle w:val="Compact"/>
+        <w:numPr>
+          <w:ilvl w:val="1"/>
+          <w:numId w:val="1025"/>
+        </w:numPr>
+      </w:pPr>
+      <w:r>
+        <w:t xml:space="preserve">Add local backups of unsaved changes;</w:t>
+      </w:r>
+    </w:p>
+    <w:p>
+      <w:pPr>
+        <w:pStyle w:val="Compact"/>
+        <w:numPr>
+          <w:ilvl w:val="1"/>
+          <w:numId w:val="1025"/>
+        </w:numPr>
+      </w:pPr>
+      <w:r>
+        <w:t xml:space="preserve">Add ability to restore unsaved changes from local backup;</w:t>
+      </w:r>
+    </w:p>
+    <w:p>
+      <w:pPr>
+        <w:pStyle w:val="Compact"/>
+        <w:numPr>
+          <w:ilvl w:val="1"/>
+          <w:numId w:val="1025"/>
+        </w:numPr>
+      </w:pPr>
+      <w:r>
+        <w:t xml:space="preserve">Application no longer crashes when you try to save a plan and rename it at the same time.</w:t>
+      </w:r>
+    </w:p>
+    <w:p>
+      <w:pPr>
+        <w:pStyle w:val="Compact"/>
+        <w:numPr>
+          <w:ilvl w:val="0"/>
+          <w:numId w:val="1024"/>
+        </w:numPr>
+      </w:pPr>
+      <w:r>
+        <w:t xml:space="preserve">Change in default behavior of Work Zone and Delineator: they are shown in legend by default.</w:t>
+      </w:r>
+    </w:p>
+    <w:p>
+      <w:pPr>
+        <w:pStyle w:val="Compact"/>
+        <w:numPr>
+          <w:ilvl w:val="0"/>
+          <w:numId w:val="1024"/>
+        </w:numPr>
+      </w:pPr>
+      <w:r>
+        <w:t xml:space="preserve">New tools added:</w:t>
+      </w:r>
+    </w:p>
+    <w:p>
+      <w:pPr>
+        <w:pStyle w:val="Compact"/>
+        <w:numPr>
+          <w:ilvl w:val="1"/>
+          <w:numId w:val="1026"/>
+        </w:numPr>
+      </w:pPr>
+      <w:r>
         <w:t xml:space="preserve">Roundabout</w:t>
       </w:r>
     </w:p>
@@ -2006,7 +2182,7 @@
         <w:pStyle w:val="Compact"/>
         <w:numPr>
           <w:ilvl w:val="1"/>
-          <w:numId w:val="1023"/>
+          <w:numId w:val="1026"/>
         </w:numPr>
       </w:pPr>
       <w:r>
@@ -2018,7 +2194,7 @@
         <w:pStyle w:val="Compact"/>
         <w:numPr>
           <w:ilvl w:val="0"/>
-          <w:numId w:val="1021"/>
+          <w:numId w:val="1024"/>
         </w:numPr>
       </w:pPr>
       <w:r>
@@ -2042,15 +2218,15 @@
         <w:pStyle w:val="Compact"/>
         <w:numPr>
           <w:ilvl w:val="0"/>
-          <w:numId w:val="1021"/>
+          <w:numId w:val="1024"/>
         </w:numPr>
       </w:pPr>
       <w:r>
         <w:t xml:space="preserve">Linz basemap provider (only for NZ users).</w:t>
       </w:r>
     </w:p>
-    <w:bookmarkEnd w:id="33"/>
-    <w:bookmarkStart w:id="34" w:name="december-2022"/>
+    <w:bookmarkEnd w:id="35"/>
+    <w:bookmarkStart w:id="36" w:name="december-2022"/>
     <w:p>
       <w:pPr>
         <w:pStyle w:val="Heading2"/>
@@ -2064,7 +2240,7 @@
         <w:pStyle w:val="Compact"/>
         <w:numPr>
           <w:ilvl w:val="0"/>
-          <w:numId w:val="1024"/>
+          <w:numId w:val="1027"/>
         </w:numPr>
       </w:pPr>
       <w:r>
@@ -2076,7 +2252,7 @@
         <w:pStyle w:val="Compact"/>
         <w:numPr>
           <w:ilvl w:val="0"/>
-          <w:numId w:val="1024"/>
+          <w:numId w:val="1027"/>
         </w:numPr>
       </w:pPr>
       <w:r>
@@ -2088,15 +2264,15 @@
         <w:pStyle w:val="Compact"/>
         <w:numPr>
           <w:ilvl w:val="0"/>
-          <w:numId w:val="1024"/>
+          <w:numId w:val="1027"/>
         </w:numPr>
       </w:pPr>
       <w:r>
         <w:t xml:space="preserve">Improve example objects showing plan scale.</w:t>
       </w:r>
     </w:p>
-    <w:bookmarkEnd w:id="34"/>
-    <w:bookmarkStart w:id="35" w:name="november-2022"/>
+    <w:bookmarkEnd w:id="36"/>
+    <w:bookmarkStart w:id="37" w:name="november-2022"/>
     <w:p>
       <w:pPr>
         <w:pStyle w:val="Heading2"/>
@@ -2110,7 +2286,7 @@
         <w:pStyle w:val="Compact"/>
         <w:numPr>
           <w:ilvl w:val="0"/>
-          <w:numId w:val="1025"/>
+          <w:numId w:val="1028"/>
         </w:numPr>
       </w:pPr>
       <w:r>
@@ -2122,15 +2298,15 @@
         <w:pStyle w:val="Compact"/>
         <w:numPr>
           <w:ilvl w:val="0"/>
-          <w:numId w:val="1025"/>
+          <w:numId w:val="1028"/>
         </w:numPr>
       </w:pPr>
       <w:r>
         <w:t xml:space="preserve">Improve print region preview, added page preview.</w:t>
       </w:r>
     </w:p>
-    <w:bookmarkEnd w:id="35"/>
-    <w:bookmarkStart w:id="36" w:name="october-2022"/>
+    <w:bookmarkEnd w:id="37"/>
+    <w:bookmarkStart w:id="38" w:name="october-2022"/>
     <w:p>
       <w:pPr>
         <w:pStyle w:val="Heading2"/>
@@ -2144,7 +2320,7 @@
         <w:pStyle w:val="Compact"/>
         <w:numPr>
           <w:ilvl w:val="0"/>
-          <w:numId w:val="1026"/>
+          <w:numId w:val="1029"/>
         </w:numPr>
       </w:pPr>
       <w:r>
@@ -2156,7 +2332,7 @@
         <w:pStyle w:val="Compact"/>
         <w:numPr>
           <w:ilvl w:val="1"/>
-          <w:numId w:val="1027"/>
+          <w:numId w:val="1030"/>
         </w:numPr>
       </w:pPr>
       <w:r>
@@ -2168,15 +2344,15 @@
         <w:pStyle w:val="Compact"/>
         <w:numPr>
           <w:ilvl w:val="1"/>
-          <w:numId w:val="1027"/>
+          <w:numId w:val="1030"/>
         </w:numPr>
       </w:pPr>
       <w:r>
         <w:t xml:space="preserve">Add support for pasting images as raster.</w:t>
       </w:r>
     </w:p>
-    <w:bookmarkEnd w:id="36"/>
-    <w:bookmarkStart w:id="37" w:name="september-2022"/>
+    <w:bookmarkEnd w:id="38"/>
+    <w:bookmarkStart w:id="39" w:name="september-2022"/>
     <w:p>
       <w:pPr>
         <w:pStyle w:val="Heading2"/>
@@ -2190,7 +2366,7 @@
         <w:pStyle w:val="Compact"/>
         <w:numPr>
           <w:ilvl w:val="0"/>
-          <w:numId w:val="1028"/>
+          <w:numId w:val="1031"/>
         </w:numPr>
       </w:pPr>
       <w:r>
@@ -2203,8 +2379,8 @@
         <w:t xml:space="preserve">North arrow object and north arrow within title block are automatically rotated to match the map bearing.</w:t>
       </w:r>
     </w:p>
-    <w:bookmarkEnd w:id="37"/>
-    <w:bookmarkEnd w:id="38"/>
+    <w:bookmarkEnd w:id="39"/>
+    <w:bookmarkEnd w:id="40"/>
     <w:sectPr/>
   </w:body>
 </w:document>
@@ -2485,6 +2661,15 @@
     <w:abstractNumId w:val="991"/>
   </w:num>
   <w:num w:numId="1004">
+    <w:abstractNumId w:val="991"/>
+  </w:num>
+  <w:num w:numId="1005">
+    <w:abstractNumId w:val="991"/>
+  </w:num>
+  <w:num w:numId="1006">
+    <w:abstractNumId w:val="991"/>
+  </w:num>
+  <w:num w:numId="1007">
     <w:abstractNumId w:val="99411"/>
     <w:lvlOverride w:ilvl="0">
       <w:startOverride w:val="1"/>
@@ -2513,15 +2698,6 @@
     <w:lvlOverride w:ilvl="8">
       <w:startOverride w:val="1"/>
     </w:lvlOverride>
-  </w:num>
-  <w:num w:numId="1005">
-    <w:abstractNumId w:val="991"/>
-  </w:num>
-  <w:num w:numId="1006">
-    <w:abstractNumId w:val="991"/>
-  </w:num>
-  <w:num w:numId="1007">
-    <w:abstractNumId w:val="991"/>
   </w:num>
   <w:num w:numId="1008">
     <w:abstractNumId w:val="991"/>
@@ -2584,6 +2760,15 @@
     <w:abstractNumId w:val="991"/>
   </w:num>
   <w:num w:numId="1028">
+    <w:abstractNumId w:val="991"/>
+  </w:num>
+  <w:num w:numId="1029">
+    <w:abstractNumId w:val="991"/>
+  </w:num>
+  <w:num w:numId="1030">
+    <w:abstractNumId w:val="991"/>
+  </w:num>
+  <w:num w:numId="1031">
     <w:abstractNumId w:val="991"/>
   </w:num>
 </w:numbering>

</xml_diff>